<commit_message>
Added new file. Don't think I did anything more, but paraound of losing it
</commit_message>
<xml_diff>
--- a/CoR_2018_03_08.docx
+++ b/CoR_2018_03_08.docx
@@ -4833,7 +4833,23 @@
           <w:sz w:val="24"/>
           <w:szCs w:val="24"/>
         </w:rPr>
-        <w:t xml:space="preserve">The women in our sample had a mean age of 21.7 (± 0.4). Pregnancies were distributed as follows: </w:t>
+        <w:t xml:space="preserve">The women in our sample </w:t>
+      </w:r>
+      <w:r>
+        <w:rPr>
+          <w:rFonts w:ascii="Times" w:hAnsi="Times" w:cs="Times New Roman"/>
+          <w:sz w:val="24"/>
+          <w:szCs w:val="24"/>
+        </w:rPr>
+        <w:t xml:space="preserve">were relatively young (21.7 </w:t>
+      </w:r>
+      <w:r>
+        <w:rPr>
+          <w:rFonts w:ascii="Times" w:hAnsi="Times" w:cs="Times New Roman"/>
+          <w:sz w:val="24"/>
+          <w:szCs w:val="24"/>
+        </w:rPr>
+        <w:t xml:space="preserve">± 0.4). Pregnancies were distributed as follows: </w:t>
       </w:r>
       <w:proofErr w:type="spellStart"/>
       <w:r>
@@ -31038,7 +31054,7 @@
             <w:rPr>
               <w:noProof/>
             </w:rPr>
-            <w:t>4</w:t>
+            <w:t>5</w:t>
           </w:r>
         </w:fldSimple>
       </w:p>

</xml_diff>